<commit_message>
menambahkan dokumentasi membuat fragment 21
</commit_message>
<xml_diff>
--- a/dokumentasi/Dokumentasi Dimas Iyza Raditya.docx
+++ b/dokumentasi/Dokumentasi Dimas Iyza Raditya.docx
@@ -10,13 +10,23 @@
           <w:szCs w:val="24"/>
         </w:rPr>
       </w:pPr>
-      <w:r>
-        <w:rPr>
-          <w:rFonts w:ascii="Times New Roman" w:hAnsi="Times New Roman" w:cs="Times New Roman"/>
-          <w:sz w:val="24"/>
-          <w:szCs w:val="24"/>
-        </w:rPr>
-        <w:t xml:space="preserve">Nama : Dimas </w:t>
+      <w:proofErr w:type="gramStart"/>
+      <w:r>
+        <w:rPr>
+          <w:rFonts w:ascii="Times New Roman" w:hAnsi="Times New Roman" w:cs="Times New Roman"/>
+          <w:sz w:val="24"/>
+          <w:szCs w:val="24"/>
+        </w:rPr>
+        <w:t>Nama :</w:t>
+      </w:r>
+      <w:proofErr w:type="gramEnd"/>
+      <w:r>
+        <w:rPr>
+          <w:rFonts w:ascii="Times New Roman" w:hAnsi="Times New Roman" w:cs="Times New Roman"/>
+          <w:sz w:val="24"/>
+          <w:szCs w:val="24"/>
+        </w:rPr>
+        <w:t xml:space="preserve"> Dimas </w:t>
       </w:r>
       <w:proofErr w:type="spellStart"/>
       <w:r>
@@ -55,13 +65,23 @@
           <w:szCs w:val="24"/>
         </w:rPr>
       </w:pPr>
-      <w:r>
-        <w:rPr>
-          <w:rFonts w:ascii="Times New Roman" w:hAnsi="Times New Roman" w:cs="Times New Roman"/>
-          <w:sz w:val="24"/>
-          <w:szCs w:val="24"/>
-        </w:rPr>
-        <w:t>NPM : 23312045</w:t>
+      <w:proofErr w:type="gramStart"/>
+      <w:r>
+        <w:rPr>
+          <w:rFonts w:ascii="Times New Roman" w:hAnsi="Times New Roman" w:cs="Times New Roman"/>
+          <w:sz w:val="24"/>
+          <w:szCs w:val="24"/>
+        </w:rPr>
+        <w:t>NPM :</w:t>
+      </w:r>
+      <w:proofErr w:type="gramEnd"/>
+      <w:r>
+        <w:rPr>
+          <w:rFonts w:ascii="Times New Roman" w:hAnsi="Times New Roman" w:cs="Times New Roman"/>
+          <w:sz w:val="24"/>
+          <w:szCs w:val="24"/>
+        </w:rPr>
+        <w:t xml:space="preserve"> 23312045</w:t>
       </w:r>
     </w:p>
     <w:p>
@@ -552,8 +572,6 @@
         </w:rPr>
         <w:t>dijawab</w:t>
       </w:r>
-      <w:bookmarkStart w:id="0" w:name="_GoBack"/>
-      <w:bookmarkEnd w:id="0"/>
       <w:proofErr w:type="spellEnd"/>
       <w:r>
         <w:rPr>
@@ -1370,6 +1388,288 @@
         </w:rPr>
         <w:t>.</w:t>
       </w:r>
+    </w:p>
+    <w:p>
+      <w:pPr>
+        <w:ind w:left="360"/>
+        <w:rPr>
+          <w:rFonts w:ascii="Times New Roman" w:hAnsi="Times New Roman" w:cs="Times New Roman"/>
+          <w:sz w:val="24"/>
+          <w:szCs w:val="24"/>
+        </w:rPr>
+      </w:pPr>
+    </w:p>
+    <w:p>
+      <w:pPr>
+        <w:pStyle w:val="ListParagraph"/>
+        <w:numPr>
+          <w:ilvl w:val="0"/>
+          <w:numId w:val="3"/>
+        </w:numPr>
+        <w:rPr>
+          <w:rFonts w:ascii="Times New Roman" w:hAnsi="Times New Roman" w:cs="Times New Roman"/>
+          <w:sz w:val="24"/>
+          <w:szCs w:val="24"/>
+        </w:rPr>
+      </w:pPr>
+      <w:proofErr w:type="spellStart"/>
+      <w:r>
+        <w:rPr>
+          <w:rFonts w:ascii="Times New Roman" w:hAnsi="Times New Roman" w:cs="Times New Roman"/>
+          <w:sz w:val="24"/>
+          <w:szCs w:val="24"/>
+        </w:rPr>
+        <w:t>Menambahkan</w:t>
+      </w:r>
+      <w:proofErr w:type="spellEnd"/>
+      <w:r>
+        <w:rPr>
+          <w:rFonts w:ascii="Times New Roman" w:hAnsi="Times New Roman" w:cs="Times New Roman"/>
+          <w:sz w:val="24"/>
+          <w:szCs w:val="24"/>
+        </w:rPr>
+        <w:t xml:space="preserve"> fragment </w:t>
+      </w:r>
+      <w:proofErr w:type="spellStart"/>
+      <w:r>
+        <w:rPr>
+          <w:rFonts w:ascii="Times New Roman" w:hAnsi="Times New Roman" w:cs="Times New Roman"/>
+          <w:sz w:val="24"/>
+          <w:szCs w:val="24"/>
+        </w:rPr>
+        <w:t>soal</w:t>
+      </w:r>
+      <w:proofErr w:type="spellEnd"/>
+      <w:r>
+        <w:rPr>
+          <w:rFonts w:ascii="Times New Roman" w:hAnsi="Times New Roman" w:cs="Times New Roman"/>
+          <w:sz w:val="24"/>
+          <w:szCs w:val="24"/>
+        </w:rPr>
+        <w:t xml:space="preserve"> </w:t>
+      </w:r>
+    </w:p>
+    <w:p>
+      <w:pPr>
+        <w:pStyle w:val="ListParagraph"/>
+        <w:rPr>
+          <w:rFonts w:ascii="Times New Roman" w:hAnsi="Times New Roman" w:cs="Times New Roman"/>
+          <w:sz w:val="24"/>
+          <w:szCs w:val="24"/>
+        </w:rPr>
+      </w:pPr>
+      <w:r>
+        <w:rPr>
+          <w:rFonts w:ascii="Times New Roman" w:hAnsi="Times New Roman" w:cs="Times New Roman"/>
+          <w:noProof/>
+          <w:sz w:val="24"/>
+          <w:szCs w:val="24"/>
+        </w:rPr>
+        <w:drawing>
+          <wp:inline distT="0" distB="0" distL="0" distR="0" wp14:anchorId="2AC1BD15" wp14:editId="759EB2DF">
+            <wp:extent cx="5722620" cy="3055620"/>
+            <wp:effectExtent l="0" t="0" r="0" b="0"/>
+            <wp:docPr id="3" name="Picture 3"/>
+            <wp:cNvGraphicFramePr>
+              <a:graphicFrameLocks xmlns:a="http://schemas.openxmlformats.org/drawingml/2006/main" noChangeAspect="1"/>
+            </wp:cNvGraphicFramePr>
+            <a:graphic xmlns:a="http://schemas.openxmlformats.org/drawingml/2006/main">
+              <a:graphicData uri="http://schemas.openxmlformats.org/drawingml/2006/picture">
+                <pic:pic xmlns:pic="http://schemas.openxmlformats.org/drawingml/2006/picture">
+                  <pic:nvPicPr>
+                    <pic:cNvPr id="0" name="Picture 1"/>
+                    <pic:cNvPicPr>
+                      <a:picLocks noChangeAspect="1" noChangeArrowheads="1"/>
+                    </pic:cNvPicPr>
+                  </pic:nvPicPr>
+                  <pic:blipFill>
+                    <a:blip r:embed="rId7" cstate="print">
+                      <a:extLst>
+                        <a:ext uri="{28A0092B-C50C-407E-A947-70E740481C1C}">
+                          <a14:useLocalDpi xmlns:a14="http://schemas.microsoft.com/office/drawing/2010/main" val="0"/>
+                        </a:ext>
+                      </a:extLst>
+                    </a:blip>
+                    <a:srcRect/>
+                    <a:stretch>
+                      <a:fillRect/>
+                    </a:stretch>
+                  </pic:blipFill>
+                  <pic:spPr bwMode="auto">
+                    <a:xfrm>
+                      <a:off x="0" y="0"/>
+                      <a:ext cx="5722620" cy="3055620"/>
+                    </a:xfrm>
+                    <a:prstGeom prst="rect">
+                      <a:avLst/>
+                    </a:prstGeom>
+                    <a:noFill/>
+                    <a:ln>
+                      <a:noFill/>
+                    </a:ln>
+                  </pic:spPr>
+                </pic:pic>
+              </a:graphicData>
+            </a:graphic>
+          </wp:inline>
+        </w:drawing>
+      </w:r>
+    </w:p>
+    <w:p>
+      <w:pPr>
+        <w:pStyle w:val="ListParagraph"/>
+        <w:rPr>
+          <w:rFonts w:ascii="Times New Roman" w:hAnsi="Times New Roman" w:cs="Times New Roman"/>
+          <w:sz w:val="24"/>
+          <w:szCs w:val="24"/>
+        </w:rPr>
+      </w:pPr>
+    </w:p>
+    <w:p>
+      <w:pPr>
+        <w:pStyle w:val="ListParagraph"/>
+        <w:rPr>
+          <w:rFonts w:ascii="Times New Roman" w:hAnsi="Times New Roman" w:cs="Times New Roman"/>
+          <w:sz w:val="24"/>
+          <w:szCs w:val="24"/>
+        </w:rPr>
+      </w:pPr>
+      <w:proofErr w:type="spellStart"/>
+      <w:r>
+        <w:rPr>
+          <w:rFonts w:ascii="Times New Roman" w:hAnsi="Times New Roman" w:cs="Times New Roman"/>
+          <w:b/>
+          <w:bCs/>
+          <w:sz w:val="24"/>
+          <w:szCs w:val="24"/>
+        </w:rPr>
+        <w:t>Deskripsi</w:t>
+      </w:r>
+      <w:proofErr w:type="spellEnd"/>
+      <w:r>
+        <w:rPr>
+          <w:rFonts w:ascii="Times New Roman" w:hAnsi="Times New Roman" w:cs="Times New Roman"/>
+          <w:b/>
+          <w:bCs/>
+          <w:sz w:val="24"/>
+          <w:szCs w:val="24"/>
+        </w:rPr>
+        <w:t xml:space="preserve"> </w:t>
+      </w:r>
+      <w:proofErr w:type="spellStart"/>
+      <w:proofErr w:type="gramStart"/>
+      <w:r>
+        <w:rPr>
+          <w:rFonts w:ascii="Times New Roman" w:hAnsi="Times New Roman" w:cs="Times New Roman"/>
+          <w:b/>
+          <w:bCs/>
+          <w:sz w:val="24"/>
+          <w:szCs w:val="24"/>
+        </w:rPr>
+        <w:t>Singkat</w:t>
+      </w:r>
+      <w:proofErr w:type="spellEnd"/>
+      <w:r>
+        <w:rPr>
+          <w:rFonts w:ascii="Times New Roman" w:hAnsi="Times New Roman" w:cs="Times New Roman"/>
+          <w:b/>
+          <w:bCs/>
+          <w:sz w:val="24"/>
+          <w:szCs w:val="24"/>
+        </w:rPr>
+        <w:t xml:space="preserve"> :</w:t>
+      </w:r>
+      <w:proofErr w:type="gramEnd"/>
+      <w:r>
+        <w:rPr>
+          <w:rFonts w:ascii="Times New Roman" w:hAnsi="Times New Roman" w:cs="Times New Roman"/>
+          <w:b/>
+          <w:bCs/>
+          <w:sz w:val="24"/>
+          <w:szCs w:val="24"/>
+        </w:rPr>
+        <w:t xml:space="preserve"> </w:t>
+      </w:r>
+      <w:proofErr w:type="spellStart"/>
+      <w:r>
+        <w:rPr>
+          <w:rFonts w:ascii="Times New Roman" w:hAnsi="Times New Roman" w:cs="Times New Roman"/>
+          <w:sz w:val="24"/>
+          <w:szCs w:val="24"/>
+        </w:rPr>
+        <w:t>tampilan</w:t>
+      </w:r>
+      <w:proofErr w:type="spellEnd"/>
+      <w:r>
+        <w:rPr>
+          <w:rFonts w:ascii="Times New Roman" w:hAnsi="Times New Roman" w:cs="Times New Roman"/>
+          <w:sz w:val="24"/>
+          <w:szCs w:val="24"/>
+        </w:rPr>
+        <w:t xml:space="preserve"> </w:t>
+      </w:r>
+      <w:proofErr w:type="spellStart"/>
+      <w:r>
+        <w:rPr>
+          <w:rFonts w:ascii="Times New Roman" w:hAnsi="Times New Roman" w:cs="Times New Roman"/>
+          <w:sz w:val="24"/>
+          <w:szCs w:val="24"/>
+        </w:rPr>
+        <w:t>dari</w:t>
+      </w:r>
+      <w:proofErr w:type="spellEnd"/>
+      <w:r>
+        <w:rPr>
+          <w:rFonts w:ascii="Times New Roman" w:hAnsi="Times New Roman" w:cs="Times New Roman"/>
+          <w:sz w:val="24"/>
+          <w:szCs w:val="24"/>
+        </w:rPr>
+        <w:t xml:space="preserve"> fragment </w:t>
+      </w:r>
+      <w:proofErr w:type="spellStart"/>
+      <w:r>
+        <w:rPr>
+          <w:rFonts w:ascii="Times New Roman" w:hAnsi="Times New Roman" w:cs="Times New Roman"/>
+          <w:sz w:val="24"/>
+          <w:szCs w:val="24"/>
+        </w:rPr>
+        <w:t>soal</w:t>
+      </w:r>
+      <w:proofErr w:type="spellEnd"/>
+      <w:r>
+        <w:rPr>
+          <w:rFonts w:ascii="Times New Roman" w:hAnsi="Times New Roman" w:cs="Times New Roman"/>
+          <w:sz w:val="24"/>
+          <w:szCs w:val="24"/>
+        </w:rPr>
+        <w:t xml:space="preserve"> 21</w:t>
+      </w:r>
+    </w:p>
+    <w:p>
+      <w:pPr>
+        <w:pStyle w:val="ListParagraph"/>
+        <w:rPr>
+          <w:rFonts w:ascii="Times New Roman" w:hAnsi="Times New Roman" w:cs="Times New Roman"/>
+          <w:sz w:val="24"/>
+          <w:szCs w:val="24"/>
+        </w:rPr>
+      </w:pPr>
+    </w:p>
+    <w:p>
+      <w:pPr>
+        <w:pStyle w:val="ListParagraph"/>
+        <w:numPr>
+          <w:ilvl w:val="0"/>
+          <w:numId w:val="3"/>
+        </w:numPr>
+        <w:rPr>
+          <w:rFonts w:ascii="Times New Roman" w:hAnsi="Times New Roman" w:cs="Times New Roman"/>
+          <w:sz w:val="24"/>
+          <w:szCs w:val="24"/>
+        </w:rPr>
+      </w:pPr>
+      <w:bookmarkStart w:id="0" w:name="_GoBack"/>
+      <w:bookmarkEnd w:id="0"/>
     </w:p>
     <w:sectPr>
       <w:pgSz w:w="11906" w:h="16838" w:code="9"/>

</xml_diff>